<commit_message>
Terminado o relatório e adicionada uma nova instrução. Só falta a conclusão do relatório
</commit_message>
<xml_diff>
--- a/BDADRelatorio.docx
+++ b/BDADRelatorio.docx
@@ -452,15 +452,7 @@
         <w:rPr>
           <w:sz w:val="24"/>
         </w:rPr>
-        <w:t>Cada Pessoa será disting</w:t>
-      </w:r>
-      <w:bookmarkStart w:id="0" w:name="_GoBack"/>
-      <w:bookmarkEnd w:id="0"/>
-      <w:r>
-        <w:rPr>
-          <w:sz w:val="24"/>
-        </w:rPr>
-        <w:t xml:space="preserve">uida pelo seu nome, a sua data de nascimento e com uma determinada nacionalidade. </w:t>
+        <w:t xml:space="preserve">Cada Pessoa será distinguida pelo seu nome, a sua data de nascimento e com uma determinada nacionalidade. </w:t>
       </w:r>
     </w:p>
     <w:p>
@@ -599,12 +591,6 @@
         </w:rPr>
         <w:t>Diagrama de Classes</w:t>
       </w:r>
-    </w:p>
-    <w:p>
-      <w:pPr>
-        <w:spacing w:line="360" w:lineRule="auto"/>
-        <w:jc w:val="both"/>
-      </w:pPr>
     </w:p>
     <w:p>
       <w:pPr>
@@ -635,8 +621,9 @@
             <v:path o:extrusionok="f" gradientshapeok="t" o:connecttype="rect"/>
             <o:lock v:ext="edit" aspectratio="t"/>
           </v:shapetype>
-          <v:shape id="_x0000_i1025" type="#_x0000_t75" style="width:467pt;height:430.5pt">
+          <v:shape id="_x0000_s1027" type="#_x0000_t75" style="position:absolute;left:0;text-align:left;margin-left:-50.25pt;margin-top:25.25pt;width:572.25pt;height:527.25pt;z-index:251659264;mso-position-horizontal-relative:text;mso-position-vertical-relative:text">
             <v:imagedata r:id="rId6" o:title="Class Model"/>
+            <w10:wrap type="square"/>
           </v:shape>
         </w:pict>
       </w:r>
@@ -654,83 +641,8 @@
       </w:pPr>
     </w:p>
     <w:p>
-      <w:pPr>
-        <w:spacing w:line="360" w:lineRule="auto"/>
-        <w:jc w:val="both"/>
-      </w:pPr>
-    </w:p>
-    <w:p>
-      <w:pPr>
-        <w:spacing w:line="360" w:lineRule="auto"/>
-        <w:jc w:val="both"/>
-      </w:pPr>
-    </w:p>
-    <w:p>
-      <w:pPr>
-        <w:spacing w:line="360" w:lineRule="auto"/>
-        <w:jc w:val="both"/>
-      </w:pPr>
-    </w:p>
-    <w:p>
-      <w:pPr>
-        <w:spacing w:line="360" w:lineRule="auto"/>
-        <w:jc w:val="both"/>
-      </w:pPr>
-    </w:p>
-    <w:p>
-      <w:pPr>
-        <w:spacing w:line="360" w:lineRule="auto"/>
-        <w:jc w:val="both"/>
-      </w:pPr>
-    </w:p>
-    <w:p>
-      <w:pPr>
-        <w:spacing w:line="360" w:lineRule="auto"/>
-        <w:jc w:val="both"/>
-      </w:pPr>
-    </w:p>
-    <w:p>
-      <w:pPr>
-        <w:spacing w:line="360" w:lineRule="auto"/>
-        <w:jc w:val="both"/>
-      </w:pPr>
-    </w:p>
-    <w:p>
-      <w:pPr>
-        <w:spacing w:line="360" w:lineRule="auto"/>
-        <w:jc w:val="both"/>
-      </w:pPr>
-    </w:p>
-    <w:p>
-      <w:pPr>
-        <w:spacing w:line="360" w:lineRule="auto"/>
-        <w:jc w:val="both"/>
-      </w:pPr>
-    </w:p>
-    <w:p>
-      <w:pPr>
-        <w:spacing w:line="360" w:lineRule="auto"/>
-        <w:jc w:val="both"/>
-      </w:pPr>
-    </w:p>
-    <w:p>
-      <w:pPr>
-        <w:spacing w:line="360" w:lineRule="auto"/>
-        <w:jc w:val="both"/>
-      </w:pPr>
-    </w:p>
-    <w:p>
-      <w:pPr>
-        <w:spacing w:line="360" w:lineRule="auto"/>
-        <w:jc w:val="both"/>
-      </w:pPr>
-    </w:p>
-    <w:p>
-      <w:pPr>
-        <w:pStyle w:val="Default"/>
-      </w:pPr>
-      <w:r>
-        <w:tab/>
+      <w:r>
+        <w:br w:type="page"/>
       </w:r>
     </w:p>
     <w:p>
@@ -751,6 +663,7 @@
           <w:sz w:val="36"/>
           <w:szCs w:val="36"/>
         </w:rPr>
+        <w:lastRenderedPageBreak/>
         <w:t xml:space="preserve">Modelo Relacional </w:t>
       </w:r>
     </w:p>
@@ -1838,623 +1751,1284 @@
         <w:rPr>
           <w:szCs w:val="23"/>
         </w:rPr>
+        <w:t>Escreveu(</w:t>
+      </w:r>
+      <w:proofErr w:type="spellStart"/>
+      <w:r>
+        <w:rPr>
+          <w:szCs w:val="23"/>
+        </w:rPr>
+        <w:t>idPessoa</w:t>
+      </w:r>
+      <w:proofErr w:type="spellEnd"/>
+      <w:r>
+        <w:rPr>
+          <w:szCs w:val="23"/>
+        </w:rPr>
+        <w:t>-</w:t>
+      </w:r>
+      <w:proofErr w:type="gramEnd"/>
+      <w:r>
+        <w:rPr>
+          <w:szCs w:val="23"/>
+        </w:rPr>
+        <w:t>&gt;Autor</w:t>
+      </w:r>
+      <w:r>
+        <w:rPr>
+          <w:szCs w:val="23"/>
+        </w:rPr>
+        <w:t xml:space="preserve">, </w:t>
+      </w:r>
+      <w:proofErr w:type="spellStart"/>
+      <w:r>
+        <w:rPr>
+          <w:szCs w:val="23"/>
+          <w:u w:val="single"/>
+        </w:rPr>
+        <w:t>idItem</w:t>
+      </w:r>
+      <w:proofErr w:type="spellEnd"/>
+      <w:r>
+        <w:rPr>
+          <w:szCs w:val="23"/>
+          <w:u w:val="single"/>
+        </w:rPr>
+        <w:t>-&gt;Livro</w:t>
+      </w:r>
+      <w:r>
+        <w:rPr>
+          <w:szCs w:val="23"/>
+        </w:rPr>
+        <w:t xml:space="preserve">); </w:t>
+      </w:r>
+    </w:p>
+    <w:p>
+      <w:pPr>
+        <w:pStyle w:val="Default"/>
+        <w:spacing w:line="360" w:lineRule="auto"/>
+        <w:rPr>
+          <w:szCs w:val="23"/>
+        </w:rPr>
+      </w:pPr>
+      <w:proofErr w:type="gramStart"/>
+      <w:r>
+        <w:rPr>
+          <w:szCs w:val="23"/>
+        </w:rPr>
+        <w:t>Participa(</w:t>
+      </w:r>
+      <w:proofErr w:type="spellStart"/>
+      <w:r>
+        <w:rPr>
+          <w:szCs w:val="23"/>
+          <w:u w:val="single"/>
+        </w:rPr>
+        <w:t>idPessoa</w:t>
+      </w:r>
+      <w:proofErr w:type="spellEnd"/>
+      <w:r>
+        <w:rPr>
+          <w:szCs w:val="23"/>
+          <w:u w:val="single"/>
+        </w:rPr>
+        <w:t>-</w:t>
+      </w:r>
+      <w:proofErr w:type="gramEnd"/>
+      <w:r>
+        <w:rPr>
+          <w:szCs w:val="23"/>
+          <w:u w:val="single"/>
+        </w:rPr>
+        <w:t>&gt;Actor</w:t>
+      </w:r>
+      <w:r>
+        <w:rPr>
+          <w:szCs w:val="23"/>
+        </w:rPr>
+        <w:t xml:space="preserve">, </w:t>
+      </w:r>
+      <w:proofErr w:type="spellStart"/>
+      <w:r>
+        <w:rPr>
+          <w:szCs w:val="23"/>
+          <w:u w:val="single"/>
+        </w:rPr>
+        <w:t>idItem</w:t>
+      </w:r>
+      <w:proofErr w:type="spellEnd"/>
+      <w:r>
+        <w:rPr>
+          <w:szCs w:val="23"/>
+          <w:u w:val="single"/>
+        </w:rPr>
+        <w:t>-&gt;Filme</w:t>
+      </w:r>
+      <w:r>
+        <w:rPr>
+          <w:szCs w:val="23"/>
+        </w:rPr>
+        <w:t xml:space="preserve">); </w:t>
+      </w:r>
+    </w:p>
+    <w:p>
+      <w:pPr>
+        <w:pStyle w:val="Default"/>
+        <w:spacing w:line="360" w:lineRule="auto"/>
+        <w:rPr>
+          <w:szCs w:val="23"/>
+        </w:rPr>
+      </w:pPr>
+      <w:proofErr w:type="gramStart"/>
+      <w:r>
+        <w:rPr>
+          <w:szCs w:val="23"/>
+        </w:rPr>
+        <w:t>Realizou(</w:t>
+      </w:r>
+      <w:proofErr w:type="spellStart"/>
+      <w:r>
+        <w:rPr>
+          <w:szCs w:val="23"/>
+          <w:u w:val="single"/>
+        </w:rPr>
+        <w:t>idPessoa</w:t>
+      </w:r>
+      <w:proofErr w:type="spellEnd"/>
+      <w:r>
+        <w:rPr>
+          <w:szCs w:val="23"/>
+          <w:u w:val="single"/>
+        </w:rPr>
+        <w:t>-</w:t>
+      </w:r>
+      <w:proofErr w:type="gramEnd"/>
+      <w:r>
+        <w:rPr>
+          <w:szCs w:val="23"/>
+          <w:u w:val="single"/>
+        </w:rPr>
+        <w:t>&gt;Realizador</w:t>
+      </w:r>
+      <w:r>
+        <w:rPr>
+          <w:szCs w:val="23"/>
+        </w:rPr>
+        <w:t xml:space="preserve">, </w:t>
+      </w:r>
+      <w:proofErr w:type="spellStart"/>
+      <w:r>
+        <w:rPr>
+          <w:szCs w:val="23"/>
+          <w:u w:val="single"/>
+        </w:rPr>
+        <w:t>idItem</w:t>
+      </w:r>
+      <w:proofErr w:type="spellEnd"/>
+      <w:r>
+        <w:rPr>
+          <w:szCs w:val="23"/>
+          <w:u w:val="single"/>
+        </w:rPr>
+        <w:t>-&gt;Filme</w:t>
+      </w:r>
+      <w:r>
+        <w:rPr>
+          <w:szCs w:val="23"/>
+        </w:rPr>
+        <w:t xml:space="preserve">); </w:t>
+      </w:r>
+    </w:p>
+    <w:p>
+      <w:pPr>
+        <w:pStyle w:val="Default"/>
+        <w:spacing w:line="360" w:lineRule="auto"/>
+        <w:rPr>
+          <w:szCs w:val="23"/>
+        </w:rPr>
+      </w:pPr>
+    </w:p>
+    <w:p>
+      <w:pPr>
+        <w:pStyle w:val="Default"/>
+        <w:spacing w:line="360" w:lineRule="auto"/>
+        <w:rPr>
+          <w:szCs w:val="23"/>
+        </w:rPr>
+      </w:pPr>
+      <w:proofErr w:type="gramStart"/>
+      <w:r>
+        <w:rPr>
+          <w:szCs w:val="23"/>
+        </w:rPr>
+        <w:t>Editora(</w:t>
+      </w:r>
+      <w:r>
+        <w:rPr>
+          <w:szCs w:val="23"/>
+          <w:u w:val="single"/>
+        </w:rPr>
+        <w:t>idEditora</w:t>
+      </w:r>
+      <w:proofErr w:type="gramEnd"/>
+      <w:r>
+        <w:rPr>
+          <w:szCs w:val="23"/>
+        </w:rPr>
+        <w:t xml:space="preserve">, nome, </w:t>
+      </w:r>
+      <w:r>
+        <w:rPr>
+          <w:szCs w:val="23"/>
+        </w:rPr>
+        <w:t>morada</w:t>
+      </w:r>
+      <w:r>
+        <w:rPr>
+          <w:szCs w:val="23"/>
+        </w:rPr>
+        <w:t xml:space="preserve">); </w:t>
+      </w:r>
+    </w:p>
+    <w:p>
+      <w:pPr>
+        <w:pStyle w:val="Default"/>
+        <w:spacing w:line="360" w:lineRule="auto"/>
+        <w:rPr>
+          <w:szCs w:val="23"/>
+        </w:rPr>
+      </w:pPr>
+      <w:proofErr w:type="gramStart"/>
+      <w:r>
+        <w:rPr>
+          <w:szCs w:val="23"/>
+        </w:rPr>
+        <w:t>Sediado(</w:t>
+      </w:r>
+      <w:r>
+        <w:rPr>
+          <w:szCs w:val="23"/>
+          <w:u w:val="single"/>
+        </w:rPr>
+        <w:t>idEditora-</w:t>
+      </w:r>
+      <w:proofErr w:type="gramEnd"/>
+      <w:r>
+        <w:rPr>
+          <w:szCs w:val="23"/>
+          <w:u w:val="single"/>
+        </w:rPr>
+        <w:t>&gt;Editora</w:t>
+      </w:r>
+      <w:r>
+        <w:rPr>
+          <w:szCs w:val="23"/>
+        </w:rPr>
+        <w:t xml:space="preserve">, nomePais-&gt;Pais); </w:t>
+      </w:r>
+    </w:p>
+    <w:p>
+      <w:pPr>
+        <w:pStyle w:val="Default"/>
+        <w:spacing w:line="360" w:lineRule="auto"/>
+        <w:rPr>
+          <w:sz w:val="23"/>
+          <w:szCs w:val="23"/>
+        </w:rPr>
+      </w:pPr>
+    </w:p>
+    <w:p>
+      <w:pPr>
+        <w:pStyle w:val="Default"/>
+        <w:spacing w:line="360" w:lineRule="auto"/>
+        <w:rPr>
+          <w:szCs w:val="23"/>
+        </w:rPr>
+      </w:pPr>
+      <w:proofErr w:type="gramStart"/>
+      <w:r>
+        <w:rPr>
+          <w:szCs w:val="23"/>
+        </w:rPr>
+        <w:t>Piso(</w:t>
+      </w:r>
+      <w:r>
+        <w:rPr>
+          <w:szCs w:val="23"/>
+          <w:u w:val="single"/>
+        </w:rPr>
+        <w:t>numero</w:t>
+      </w:r>
+      <w:proofErr w:type="gramEnd"/>
+      <w:r>
+        <w:rPr>
+          <w:szCs w:val="23"/>
+        </w:rPr>
+        <w:t xml:space="preserve">); </w:t>
+      </w:r>
+    </w:p>
+    <w:p>
+      <w:pPr>
+        <w:pStyle w:val="Default"/>
+        <w:spacing w:line="360" w:lineRule="auto"/>
+        <w:rPr>
+          <w:szCs w:val="23"/>
+        </w:rPr>
+      </w:pPr>
+      <w:proofErr w:type="spellStart"/>
+      <w:proofErr w:type="gramStart"/>
+      <w:r>
+        <w:rPr>
+          <w:szCs w:val="23"/>
+        </w:rPr>
+        <w:t>FuncionarioPiso</w:t>
+      </w:r>
+      <w:proofErr w:type="spellEnd"/>
+      <w:r>
+        <w:rPr>
+          <w:szCs w:val="23"/>
+        </w:rPr>
+        <w:t>(</w:t>
+      </w:r>
+      <w:proofErr w:type="spellStart"/>
+      <w:r>
+        <w:rPr>
+          <w:szCs w:val="23"/>
+          <w:u w:val="single"/>
+        </w:rPr>
+        <w:t>idPessoa</w:t>
+      </w:r>
+      <w:proofErr w:type="spellEnd"/>
+      <w:r>
+        <w:rPr>
+          <w:szCs w:val="23"/>
+          <w:u w:val="single"/>
+        </w:rPr>
+        <w:t>-</w:t>
+      </w:r>
+      <w:proofErr w:type="gramEnd"/>
+      <w:r>
+        <w:rPr>
+          <w:szCs w:val="23"/>
+          <w:u w:val="single"/>
+        </w:rPr>
+        <w:t>&gt;</w:t>
+      </w:r>
+      <w:proofErr w:type="spellStart"/>
+      <w:r>
+        <w:rPr>
+          <w:szCs w:val="23"/>
+          <w:u w:val="single"/>
+        </w:rPr>
+        <w:t>Funcionario</w:t>
+      </w:r>
+      <w:proofErr w:type="spellEnd"/>
+      <w:r>
+        <w:rPr>
+          <w:szCs w:val="23"/>
+        </w:rPr>
+        <w:t xml:space="preserve">, </w:t>
+      </w:r>
+      <w:r>
+        <w:rPr>
+          <w:szCs w:val="23"/>
+          <w:u w:val="single"/>
+        </w:rPr>
+        <w:t>numero-&gt;Piso</w:t>
+      </w:r>
+      <w:r>
+        <w:rPr>
+          <w:szCs w:val="23"/>
+        </w:rPr>
+        <w:t xml:space="preserve">) </w:t>
+      </w:r>
+    </w:p>
+    <w:p>
+      <w:pPr>
+        <w:pStyle w:val="Default"/>
+        <w:spacing w:line="360" w:lineRule="auto"/>
+        <w:rPr>
+          <w:szCs w:val="23"/>
+        </w:rPr>
+      </w:pPr>
+      <w:proofErr w:type="gramStart"/>
+      <w:r>
+        <w:rPr>
+          <w:szCs w:val="23"/>
+        </w:rPr>
+        <w:t>Seccao(</w:t>
+      </w:r>
+      <w:r>
+        <w:rPr>
+          <w:szCs w:val="23"/>
+          <w:u w:val="single"/>
+        </w:rPr>
+        <w:t>idSeccao</w:t>
+      </w:r>
+      <w:proofErr w:type="gramEnd"/>
+      <w:r>
+        <w:rPr>
+          <w:szCs w:val="23"/>
+        </w:rPr>
+        <w:t xml:space="preserve">, nome, numero-&gt;Piso) </w:t>
+      </w:r>
+    </w:p>
+    <w:p>
+      <w:pPr>
+        <w:pStyle w:val="Default"/>
+        <w:spacing w:line="360" w:lineRule="auto"/>
+        <w:rPr>
+          <w:szCs w:val="23"/>
+        </w:rPr>
+      </w:pPr>
+      <w:proofErr w:type="gramStart"/>
+      <w:r>
+        <w:rPr>
+          <w:szCs w:val="23"/>
+        </w:rPr>
+        <w:t>Prateleira(</w:t>
+      </w:r>
+      <w:proofErr w:type="spellStart"/>
+      <w:r>
+        <w:rPr>
+          <w:szCs w:val="23"/>
+        </w:rPr>
+        <w:t>nr</w:t>
+      </w:r>
+      <w:r>
+        <w:rPr>
+          <w:szCs w:val="23"/>
+        </w:rPr>
+        <w:t>Prateleira</w:t>
+      </w:r>
+      <w:proofErr w:type="spellEnd"/>
+      <w:proofErr w:type="gramEnd"/>
+      <w:r>
+        <w:rPr>
+          <w:szCs w:val="23"/>
+        </w:rPr>
+        <w:t xml:space="preserve">, </w:t>
+      </w:r>
+      <w:proofErr w:type="spellStart"/>
+      <w:r>
+        <w:rPr>
+          <w:szCs w:val="23"/>
+        </w:rPr>
+        <w:t>idSeccao</w:t>
+      </w:r>
+      <w:proofErr w:type="spellEnd"/>
+      <w:r>
+        <w:rPr>
+          <w:szCs w:val="23"/>
+        </w:rPr>
+        <w:t>-&gt;</w:t>
+      </w:r>
+      <w:proofErr w:type="spellStart"/>
+      <w:r>
+        <w:rPr>
+          <w:szCs w:val="23"/>
+        </w:rPr>
+        <w:t>Seccao</w:t>
+      </w:r>
+      <w:proofErr w:type="spellEnd"/>
+      <w:r>
+        <w:rPr>
+          <w:szCs w:val="23"/>
+        </w:rPr>
+        <w:t xml:space="preserve">, </w:t>
+      </w:r>
+      <w:proofErr w:type="spellStart"/>
+      <w:r>
+        <w:rPr>
+          <w:szCs w:val="23"/>
+          <w:u w:val="single"/>
+        </w:rPr>
+        <w:t>idItem</w:t>
+      </w:r>
+      <w:proofErr w:type="spellEnd"/>
+      <w:r>
+        <w:rPr>
+          <w:szCs w:val="23"/>
+          <w:u w:val="single"/>
+        </w:rPr>
+        <w:t>-&gt;Item</w:t>
+      </w:r>
+      <w:r>
+        <w:rPr>
+          <w:szCs w:val="23"/>
+        </w:rPr>
+        <w:t xml:space="preserve">); </w:t>
+      </w:r>
+    </w:p>
+    <w:p>
+      <w:pPr>
+        <w:spacing w:line="360" w:lineRule="auto"/>
+        <w:rPr>
+          <w:sz w:val="24"/>
+          <w:szCs w:val="23"/>
+        </w:rPr>
+      </w:pPr>
+      <w:proofErr w:type="spellStart"/>
+      <w:proofErr w:type="gramStart"/>
+      <w:r>
+        <w:rPr>
+          <w:sz w:val="24"/>
+          <w:szCs w:val="23"/>
+        </w:rPr>
+        <w:t>Requisicao</w:t>
+      </w:r>
+      <w:proofErr w:type="spellEnd"/>
+      <w:r>
+        <w:rPr>
+          <w:sz w:val="24"/>
+          <w:szCs w:val="23"/>
+        </w:rPr>
+        <w:t>(</w:t>
+      </w:r>
+      <w:proofErr w:type="spellStart"/>
+      <w:r>
+        <w:rPr>
+          <w:sz w:val="24"/>
+          <w:szCs w:val="23"/>
+          <w:u w:val="single"/>
+        </w:rPr>
+        <w:t>dataInicio</w:t>
+      </w:r>
+      <w:proofErr w:type="spellEnd"/>
+      <w:proofErr w:type="gramEnd"/>
+      <w:r>
+        <w:rPr>
+          <w:sz w:val="24"/>
+          <w:szCs w:val="23"/>
+        </w:rPr>
+        <w:t xml:space="preserve">, </w:t>
+      </w:r>
+      <w:proofErr w:type="spellStart"/>
+      <w:r>
+        <w:rPr>
+          <w:sz w:val="24"/>
+          <w:szCs w:val="23"/>
+        </w:rPr>
+        <w:t>dataEntrega</w:t>
+      </w:r>
+      <w:proofErr w:type="spellEnd"/>
+      <w:r>
+        <w:rPr>
+          <w:sz w:val="24"/>
+          <w:szCs w:val="23"/>
+        </w:rPr>
+        <w:t xml:space="preserve">, </w:t>
+      </w:r>
+      <w:proofErr w:type="spellStart"/>
+      <w:r>
+        <w:rPr>
+          <w:sz w:val="24"/>
+          <w:szCs w:val="23"/>
+          <w:u w:val="single"/>
+        </w:rPr>
+        <w:t>idCliente</w:t>
+      </w:r>
+      <w:proofErr w:type="spellEnd"/>
+      <w:r>
+        <w:rPr>
+          <w:sz w:val="24"/>
+          <w:szCs w:val="23"/>
+          <w:u w:val="single"/>
+        </w:rPr>
+        <w:t>-&gt;Cliente</w:t>
+      </w:r>
+      <w:r>
+        <w:rPr>
+          <w:sz w:val="24"/>
+          <w:szCs w:val="23"/>
+        </w:rPr>
+        <w:t xml:space="preserve">, </w:t>
+      </w:r>
+      <w:proofErr w:type="spellStart"/>
+      <w:r>
+        <w:rPr>
+          <w:sz w:val="24"/>
+          <w:szCs w:val="23"/>
+          <w:u w:val="single"/>
+        </w:rPr>
+        <w:t>idItem</w:t>
+      </w:r>
+      <w:proofErr w:type="spellEnd"/>
+      <w:r>
+        <w:rPr>
+          <w:sz w:val="24"/>
+          <w:szCs w:val="23"/>
+          <w:u w:val="single"/>
+        </w:rPr>
+        <w:t>-&gt;Item</w:t>
+      </w:r>
+      <w:r>
+        <w:rPr>
+          <w:sz w:val="24"/>
+          <w:szCs w:val="23"/>
+        </w:rPr>
+        <w:t>);</w:t>
+      </w:r>
+    </w:p>
+    <w:p>
+      <w:pPr>
+        <w:rPr>
+          <w:sz w:val="24"/>
+          <w:szCs w:val="23"/>
+        </w:rPr>
+      </w:pPr>
+      <w:r>
+        <w:rPr>
+          <w:sz w:val="24"/>
+          <w:szCs w:val="23"/>
+        </w:rPr>
+        <w:br w:type="page"/>
+      </w:r>
+    </w:p>
+    <w:p>
+      <w:pPr>
+        <w:ind w:left="720"/>
+        <w:rPr>
+          <w:b/>
+          <w:sz w:val="36"/>
+          <w:szCs w:val="36"/>
+        </w:rPr>
+      </w:pPr>
+      <w:r>
+        <w:rPr>
+          <w:b/>
+          <w:sz w:val="36"/>
+          <w:szCs w:val="36"/>
+        </w:rPr>
         <w:lastRenderedPageBreak/>
-        <w:t>Escreveu(</w:t>
-      </w:r>
-      <w:proofErr w:type="spellStart"/>
-      <w:r>
-        <w:rPr>
-          <w:szCs w:val="23"/>
-        </w:rPr>
-        <w:t>idPessoa</w:t>
-      </w:r>
-      <w:proofErr w:type="spellEnd"/>
-      <w:r>
-        <w:rPr>
-          <w:szCs w:val="23"/>
-        </w:rPr>
-        <w:t>-</w:t>
+        <w:t>Instruções LMD-SQL</w:t>
+      </w:r>
+    </w:p>
+    <w:p>
+      <w:pPr>
+        <w:spacing w:line="360" w:lineRule="auto"/>
+        <w:jc w:val="both"/>
+        <w:rPr>
+          <w:sz w:val="24"/>
+          <w:szCs w:val="24"/>
+        </w:rPr>
+      </w:pPr>
+      <w:r>
+        <w:rPr>
+          <w:sz w:val="24"/>
+          <w:szCs w:val="24"/>
+        </w:rPr>
+        <w:tab/>
+      </w:r>
+    </w:p>
+    <w:p>
+      <w:pPr>
+        <w:pStyle w:val="PargrafodaLista"/>
+        <w:numPr>
+          <w:ilvl w:val="0"/>
+          <w:numId w:val="4"/>
+        </w:numPr>
+        <w:spacing w:line="360" w:lineRule="auto"/>
+        <w:rPr>
+          <w:sz w:val="24"/>
+          <w:szCs w:val="24"/>
+        </w:rPr>
+      </w:pPr>
+      <w:r>
+        <w:rPr>
+          <w:sz w:val="24"/>
+          <w:szCs w:val="24"/>
+          <w:u w:val="single"/>
+        </w:rPr>
+        <w:t>I</w:t>
+      </w:r>
+      <w:r>
+        <w:rPr>
+          <w:sz w:val="24"/>
+          <w:szCs w:val="24"/>
+          <w:u w:val="single"/>
+        </w:rPr>
+        <w:t>tens atualmente requisitados</w:t>
+      </w:r>
+      <w:r>
+        <w:rPr>
+          <w:sz w:val="24"/>
+          <w:szCs w:val="24"/>
+        </w:rPr>
+        <w:t>- Tabela com o nome dos itens requisitados ainda não entregues juntamente com o nome do cliente que o requisitou. Esta tabela está ordenada alfabeticamente pelo nome do cliente e do item.</w:t>
+      </w:r>
+    </w:p>
+    <w:p>
+      <w:pPr>
+        <w:pStyle w:val="PargrafodaLista"/>
+        <w:numPr>
+          <w:ilvl w:val="0"/>
+          <w:numId w:val="4"/>
+        </w:numPr>
+        <w:spacing w:line="360" w:lineRule="auto"/>
+        <w:rPr>
+          <w:sz w:val="24"/>
+          <w:szCs w:val="24"/>
+          <w:u w:val="single"/>
+        </w:rPr>
+      </w:pPr>
+      <w:r>
+        <w:rPr>
+          <w:sz w:val="24"/>
+          <w:szCs w:val="24"/>
+          <w:u w:val="single"/>
+        </w:rPr>
+        <w:t>Pessoas</w:t>
+      </w:r>
+      <w:r>
+        <w:rPr>
+          <w:sz w:val="24"/>
+          <w:szCs w:val="24"/>
+          <w:u w:val="single"/>
+        </w:rPr>
+        <w:t xml:space="preserve"> atualmente em atraso na entrega de um item</w:t>
+      </w:r>
+      <w:r>
+        <w:rPr>
+          <w:sz w:val="24"/>
+          <w:szCs w:val="24"/>
+        </w:rPr>
+        <w:t xml:space="preserve">- Tabela com o nome dos Clientes que </w:t>
+      </w:r>
+      <w:r>
+        <w:rPr>
+          <w:sz w:val="24"/>
+          <w:szCs w:val="24"/>
+        </w:rPr>
+        <w:t>efetuaram</w:t>
+      </w:r>
+      <w:r>
+        <w:rPr>
+          <w:sz w:val="24"/>
+          <w:szCs w:val="24"/>
+        </w:rPr>
+        <w:t xml:space="preserve"> uma requisição de um item há mais de 30 dias e ainda não o entregaram. Ordenada </w:t>
+      </w:r>
+      <w:r>
+        <w:rPr>
+          <w:sz w:val="24"/>
+          <w:szCs w:val="24"/>
+        </w:rPr>
+        <w:t>em ordem descendente</w:t>
+      </w:r>
+      <w:r>
+        <w:rPr>
+          <w:sz w:val="24"/>
+          <w:szCs w:val="24"/>
+        </w:rPr>
+        <w:t xml:space="preserve"> pelo </w:t>
+      </w:r>
+      <w:r>
+        <w:rPr>
+          <w:sz w:val="24"/>
+          <w:szCs w:val="24"/>
+        </w:rPr>
+        <w:t>número</w:t>
+      </w:r>
+      <w:r>
+        <w:rPr>
+          <w:sz w:val="24"/>
+          <w:szCs w:val="24"/>
+        </w:rPr>
+        <w:t xml:space="preserve"> de dias passados.</w:t>
+      </w:r>
+    </w:p>
+    <w:p>
+      <w:pPr>
+        <w:pStyle w:val="PargrafodaLista"/>
+        <w:numPr>
+          <w:ilvl w:val="0"/>
+          <w:numId w:val="4"/>
+        </w:numPr>
+        <w:spacing w:line="360" w:lineRule="auto"/>
+        <w:rPr>
+          <w:sz w:val="24"/>
+          <w:szCs w:val="24"/>
+          <w:u w:val="single"/>
+        </w:rPr>
+      </w:pPr>
+      <w:r>
+        <w:rPr>
+          <w:sz w:val="24"/>
+          <w:szCs w:val="24"/>
+          <w:u w:val="single"/>
+        </w:rPr>
+        <w:t>Ranking de itens mais requisitados</w:t>
+      </w:r>
+      <w:r>
+        <w:rPr>
+          <w:sz w:val="24"/>
+          <w:szCs w:val="24"/>
+        </w:rPr>
+        <w:t xml:space="preserve"> – Tabela com o nome do item e o número de requisições (entregues ou não) associadas ao respetivo item. Esta tabela está ordenada em ordem decrescente pelo número de requisições.</w:t>
+      </w:r>
+    </w:p>
+    <w:p>
+      <w:pPr>
+        <w:pStyle w:val="PargrafodaLista"/>
+        <w:numPr>
+          <w:ilvl w:val="0"/>
+          <w:numId w:val="4"/>
+        </w:numPr>
+        <w:spacing w:line="360" w:lineRule="auto"/>
+        <w:rPr>
+          <w:sz w:val="24"/>
+          <w:szCs w:val="24"/>
+          <w:u w:val="single"/>
+        </w:rPr>
+      </w:pPr>
+      <w:r>
+        <w:rPr>
+          <w:sz w:val="24"/>
+          <w:szCs w:val="24"/>
+          <w:u w:val="single"/>
+        </w:rPr>
+        <w:t>Itens disponíveis</w:t>
+      </w:r>
+      <w:r>
+        <w:rPr>
+          <w:sz w:val="24"/>
+          <w:szCs w:val="24"/>
+        </w:rPr>
+        <w:t xml:space="preserve">- Tabela com o nome dos itens que ainda estão disponíveis para requisição. A disponibilidade de um item verifica-se pelo </w:t>
+      </w:r>
+      <w:proofErr w:type="spellStart"/>
+      <w:r>
+        <w:rPr>
+          <w:sz w:val="24"/>
+          <w:szCs w:val="24"/>
+        </w:rPr>
+        <w:t>númeroTotal</w:t>
+      </w:r>
+      <w:proofErr w:type="spellEnd"/>
+      <w:r>
+        <w:rPr>
+          <w:sz w:val="24"/>
+          <w:szCs w:val="24"/>
+        </w:rPr>
+        <w:t xml:space="preserve"> do item menos o número de requisições não entregues do item. Ordenada alfabeticamente pelo nome do item.</w:t>
+      </w:r>
+    </w:p>
+    <w:p>
+      <w:pPr>
+        <w:pStyle w:val="PargrafodaLista"/>
+        <w:numPr>
+          <w:ilvl w:val="0"/>
+          <w:numId w:val="4"/>
+        </w:numPr>
+        <w:spacing w:line="360" w:lineRule="auto"/>
+        <w:rPr>
+          <w:sz w:val="24"/>
+          <w:szCs w:val="24"/>
+          <w:u w:val="single"/>
+        </w:rPr>
+      </w:pPr>
+      <w:r>
+        <w:rPr>
+          <w:sz w:val="24"/>
+          <w:szCs w:val="24"/>
+          <w:u w:val="single"/>
+        </w:rPr>
+        <w:t>Informação de todos os clientes</w:t>
+      </w:r>
+      <w:r>
+        <w:rPr>
+          <w:sz w:val="24"/>
+          <w:szCs w:val="24"/>
+        </w:rPr>
+        <w:t xml:space="preserve"> – Tabela que contém o nome do cliente, data de nascimento, idade, nacionalidade, morada e o número de requisições efetuadas. Ordenada alfabeticamente pelo nome do cliente.</w:t>
+      </w:r>
+    </w:p>
+    <w:p>
+      <w:pPr>
+        <w:pStyle w:val="PargrafodaLista"/>
+        <w:numPr>
+          <w:ilvl w:val="0"/>
+          <w:numId w:val="4"/>
+        </w:numPr>
+        <w:spacing w:line="360" w:lineRule="auto"/>
+        <w:rPr>
+          <w:sz w:val="24"/>
+          <w:szCs w:val="24"/>
+          <w:u w:val="single"/>
+        </w:rPr>
+      </w:pPr>
+      <w:r>
+        <w:rPr>
+          <w:sz w:val="24"/>
+          <w:szCs w:val="24"/>
+          <w:u w:val="single"/>
+        </w:rPr>
+        <w:t>Secções ordenadas por piso e com o respetivo funcionário</w:t>
+      </w:r>
+      <w:r>
+        <w:rPr>
+          <w:sz w:val="24"/>
+          <w:szCs w:val="24"/>
+        </w:rPr>
+        <w:t xml:space="preserve"> – Devolve todos as secções, juntamente com o respetivo piso e nome do funcionário encarregue pelo piso. A tabela está ordenada em ordem descendente pelo piso.</w:t>
+      </w:r>
+    </w:p>
+    <w:p>
+      <w:pPr>
+        <w:pStyle w:val="PargrafodaLista"/>
+        <w:numPr>
+          <w:ilvl w:val="0"/>
+          <w:numId w:val="4"/>
+        </w:numPr>
+        <w:spacing w:line="360" w:lineRule="auto"/>
+        <w:rPr>
+          <w:sz w:val="24"/>
+          <w:szCs w:val="24"/>
+          <w:u w:val="single"/>
+        </w:rPr>
+      </w:pPr>
+      <w:r>
+        <w:rPr>
+          <w:sz w:val="24"/>
+          <w:szCs w:val="24"/>
+          <w:u w:val="single"/>
+        </w:rPr>
+        <w:t xml:space="preserve">Itens com a </w:t>
+      </w:r>
+      <w:r>
+        <w:rPr>
+          <w:sz w:val="24"/>
+          <w:szCs w:val="24"/>
+          <w:u w:val="single"/>
+        </w:rPr>
+        <w:t xml:space="preserve">toda a </w:t>
+      </w:r>
+      <w:r>
+        <w:rPr>
+          <w:sz w:val="24"/>
+          <w:szCs w:val="24"/>
+          <w:u w:val="single"/>
+        </w:rPr>
+        <w:t>sua informação, com a respetiva localização e disponibilidade</w:t>
+      </w:r>
+      <w:r>
+        <w:rPr>
+          <w:sz w:val="24"/>
+          <w:szCs w:val="24"/>
+        </w:rPr>
+        <w:t xml:space="preserve">- Tabela com toda a informação respetiva a um item juntamente com a sua localização na </w:t>
+      </w:r>
+      <w:proofErr w:type="gramStart"/>
+      <w:r>
+        <w:rPr>
+          <w:sz w:val="24"/>
+          <w:szCs w:val="24"/>
+        </w:rPr>
+        <w:t>biblioteca(Piso</w:t>
       </w:r>
       <w:proofErr w:type="gramEnd"/>
       <w:r>
         <w:rPr>
-          <w:szCs w:val="23"/>
-        </w:rPr>
-        <w:t>&gt;Autor</w:t>
-      </w:r>
-      <w:r>
-        <w:rPr>
-          <w:szCs w:val="23"/>
-        </w:rPr>
-        <w:t xml:space="preserve">, </w:t>
-      </w:r>
-      <w:proofErr w:type="spellStart"/>
-      <w:r>
-        <w:rPr>
-          <w:szCs w:val="23"/>
-          <w:u w:val="single"/>
+          <w:sz w:val="24"/>
+          <w:szCs w:val="24"/>
+        </w:rPr>
+        <w:t>, secção e prateleira)</w:t>
+      </w:r>
+      <w:r>
+        <w:rPr>
+          <w:sz w:val="24"/>
+          <w:szCs w:val="24"/>
+        </w:rPr>
+        <w:t xml:space="preserve"> e a sua disponibilidade. Ordenada pelo </w:t>
+      </w:r>
+      <w:proofErr w:type="spellStart"/>
+      <w:r>
+        <w:rPr>
+          <w:sz w:val="24"/>
+          <w:szCs w:val="24"/>
         </w:rPr>
         <w:t>idItem</w:t>
       </w:r>
       <w:proofErr w:type="spellEnd"/>
       <w:r>
         <w:rPr>
-          <w:szCs w:val="23"/>
-          <w:u w:val="single"/>
-        </w:rPr>
-        <w:t>-&gt;Livro</w:t>
-      </w:r>
-      <w:r>
-        <w:rPr>
-          <w:szCs w:val="23"/>
-        </w:rPr>
-        <w:t xml:space="preserve">); </w:t>
-      </w:r>
-    </w:p>
-    <w:p>
-      <w:pPr>
-        <w:pStyle w:val="Default"/>
-        <w:spacing w:line="360" w:lineRule="auto"/>
-        <w:rPr>
-          <w:szCs w:val="23"/>
-        </w:rPr>
-      </w:pPr>
-      <w:proofErr w:type="gramStart"/>
-      <w:r>
-        <w:rPr>
-          <w:szCs w:val="23"/>
-        </w:rPr>
-        <w:t>Participa(</w:t>
-      </w:r>
-      <w:proofErr w:type="spellStart"/>
-      <w:r>
-        <w:rPr>
-          <w:szCs w:val="23"/>
-          <w:u w:val="single"/>
-        </w:rPr>
-        <w:t>idPessoa</w:t>
-      </w:r>
-      <w:proofErr w:type="spellEnd"/>
-      <w:r>
-        <w:rPr>
-          <w:szCs w:val="23"/>
-          <w:u w:val="single"/>
-        </w:rPr>
-        <w:t>-</w:t>
-      </w:r>
-      <w:proofErr w:type="gramEnd"/>
-      <w:r>
-        <w:rPr>
-          <w:szCs w:val="23"/>
-          <w:u w:val="single"/>
-        </w:rPr>
-        <w:t>&gt;Actor</w:t>
-      </w:r>
-      <w:r>
-        <w:rPr>
-          <w:szCs w:val="23"/>
-        </w:rPr>
-        <w:t xml:space="preserve">, </w:t>
-      </w:r>
-      <w:proofErr w:type="spellStart"/>
-      <w:r>
-        <w:rPr>
-          <w:szCs w:val="23"/>
-          <w:u w:val="single"/>
-        </w:rPr>
-        <w:t>idItem</w:t>
-      </w:r>
-      <w:proofErr w:type="spellEnd"/>
-      <w:r>
-        <w:rPr>
-          <w:szCs w:val="23"/>
-          <w:u w:val="single"/>
-        </w:rPr>
-        <w:t>-&gt;Filme</w:t>
-      </w:r>
-      <w:r>
-        <w:rPr>
-          <w:szCs w:val="23"/>
-        </w:rPr>
-        <w:t xml:space="preserve">); </w:t>
-      </w:r>
-    </w:p>
-    <w:p>
-      <w:pPr>
-        <w:pStyle w:val="Default"/>
-        <w:spacing w:line="360" w:lineRule="auto"/>
-        <w:rPr>
-          <w:szCs w:val="23"/>
-        </w:rPr>
-      </w:pPr>
-      <w:proofErr w:type="gramStart"/>
-      <w:r>
-        <w:rPr>
-          <w:szCs w:val="23"/>
-        </w:rPr>
-        <w:t>Realizou(</w:t>
-      </w:r>
-      <w:proofErr w:type="spellStart"/>
-      <w:r>
-        <w:rPr>
-          <w:szCs w:val="23"/>
-          <w:u w:val="single"/>
-        </w:rPr>
-        <w:t>idPessoa</w:t>
-      </w:r>
-      <w:proofErr w:type="spellEnd"/>
-      <w:r>
-        <w:rPr>
-          <w:szCs w:val="23"/>
-          <w:u w:val="single"/>
-        </w:rPr>
-        <w:t>-</w:t>
-      </w:r>
-      <w:proofErr w:type="gramEnd"/>
-      <w:r>
-        <w:rPr>
-          <w:szCs w:val="23"/>
-          <w:u w:val="single"/>
-        </w:rPr>
-        <w:t>&gt;Realizador</w:t>
-      </w:r>
-      <w:r>
-        <w:rPr>
-          <w:szCs w:val="23"/>
-        </w:rPr>
-        <w:t xml:space="preserve">, </w:t>
-      </w:r>
-      <w:proofErr w:type="spellStart"/>
-      <w:r>
-        <w:rPr>
-          <w:szCs w:val="23"/>
-          <w:u w:val="single"/>
-        </w:rPr>
-        <w:t>idItem</w:t>
-      </w:r>
-      <w:proofErr w:type="spellEnd"/>
-      <w:r>
-        <w:rPr>
-          <w:szCs w:val="23"/>
-          <w:u w:val="single"/>
-        </w:rPr>
-        <w:t>-&gt;Filme</w:t>
-      </w:r>
-      <w:r>
-        <w:rPr>
-          <w:szCs w:val="23"/>
-        </w:rPr>
-        <w:t xml:space="preserve">); </w:t>
-      </w:r>
-    </w:p>
-    <w:p>
-      <w:pPr>
-        <w:pStyle w:val="Default"/>
-        <w:spacing w:line="360" w:lineRule="auto"/>
-        <w:rPr>
-          <w:szCs w:val="23"/>
-        </w:rPr>
-      </w:pPr>
-    </w:p>
-    <w:p>
-      <w:pPr>
-        <w:pStyle w:val="Default"/>
-        <w:spacing w:line="360" w:lineRule="auto"/>
-        <w:rPr>
-          <w:szCs w:val="23"/>
-        </w:rPr>
-      </w:pPr>
-      <w:proofErr w:type="gramStart"/>
-      <w:r>
-        <w:rPr>
-          <w:szCs w:val="23"/>
-        </w:rPr>
-        <w:t>Editora(</w:t>
-      </w:r>
-      <w:r>
-        <w:rPr>
-          <w:szCs w:val="23"/>
-          <w:u w:val="single"/>
-        </w:rPr>
-        <w:t>idEditora</w:t>
-      </w:r>
-      <w:proofErr w:type="gramEnd"/>
-      <w:r>
-        <w:rPr>
-          <w:szCs w:val="23"/>
-        </w:rPr>
-        <w:t xml:space="preserve">, nome, </w:t>
-      </w:r>
-      <w:r>
-        <w:rPr>
-          <w:szCs w:val="23"/>
-        </w:rPr>
-        <w:t>morada</w:t>
-      </w:r>
-      <w:r>
-        <w:rPr>
-          <w:szCs w:val="23"/>
-        </w:rPr>
-        <w:t xml:space="preserve">); </w:t>
-      </w:r>
-    </w:p>
-    <w:p>
-      <w:pPr>
-        <w:pStyle w:val="Default"/>
-        <w:spacing w:line="360" w:lineRule="auto"/>
-        <w:rPr>
-          <w:szCs w:val="23"/>
-        </w:rPr>
-      </w:pPr>
-      <w:proofErr w:type="gramStart"/>
-      <w:r>
-        <w:rPr>
-          <w:szCs w:val="23"/>
-        </w:rPr>
-        <w:t>Sediado(</w:t>
-      </w:r>
-      <w:r>
-        <w:rPr>
-          <w:szCs w:val="23"/>
-          <w:u w:val="single"/>
-        </w:rPr>
-        <w:t>idEditora-</w:t>
-      </w:r>
-      <w:proofErr w:type="gramEnd"/>
-      <w:r>
-        <w:rPr>
-          <w:szCs w:val="23"/>
-          <w:u w:val="single"/>
-        </w:rPr>
-        <w:t>&gt;Editora</w:t>
-      </w:r>
-      <w:r>
-        <w:rPr>
-          <w:szCs w:val="23"/>
-        </w:rPr>
-        <w:t xml:space="preserve">, nomePais-&gt;Pais); </w:t>
-      </w:r>
-    </w:p>
-    <w:p>
-      <w:pPr>
-        <w:pStyle w:val="Default"/>
-        <w:spacing w:line="360" w:lineRule="auto"/>
-        <w:rPr>
-          <w:sz w:val="23"/>
-          <w:szCs w:val="23"/>
-        </w:rPr>
-      </w:pPr>
-    </w:p>
-    <w:p>
-      <w:pPr>
-        <w:pStyle w:val="Default"/>
-        <w:spacing w:line="360" w:lineRule="auto"/>
-        <w:rPr>
-          <w:szCs w:val="23"/>
-        </w:rPr>
-      </w:pPr>
-      <w:proofErr w:type="gramStart"/>
-      <w:r>
-        <w:rPr>
-          <w:szCs w:val="23"/>
-        </w:rPr>
-        <w:t>Piso(</w:t>
-      </w:r>
-      <w:r>
-        <w:rPr>
-          <w:szCs w:val="23"/>
-          <w:u w:val="single"/>
-        </w:rPr>
-        <w:t>numero</w:t>
-      </w:r>
-      <w:proofErr w:type="gramEnd"/>
-      <w:r>
-        <w:rPr>
-          <w:szCs w:val="23"/>
-        </w:rPr>
-        <w:t xml:space="preserve">); </w:t>
-      </w:r>
-    </w:p>
-    <w:p>
-      <w:pPr>
-        <w:pStyle w:val="Default"/>
-        <w:spacing w:line="360" w:lineRule="auto"/>
-        <w:rPr>
-          <w:szCs w:val="23"/>
-        </w:rPr>
-      </w:pPr>
-      <w:proofErr w:type="spellStart"/>
-      <w:proofErr w:type="gramStart"/>
-      <w:r>
-        <w:rPr>
-          <w:szCs w:val="23"/>
-        </w:rPr>
-        <w:t>FuncionarioPiso</w:t>
-      </w:r>
-      <w:proofErr w:type="spellEnd"/>
-      <w:r>
-        <w:rPr>
-          <w:szCs w:val="23"/>
-        </w:rPr>
-        <w:t>(</w:t>
-      </w:r>
-      <w:proofErr w:type="spellStart"/>
-      <w:r>
-        <w:rPr>
-          <w:szCs w:val="23"/>
-          <w:u w:val="single"/>
-        </w:rPr>
-        <w:t>idPessoa</w:t>
-      </w:r>
-      <w:proofErr w:type="spellEnd"/>
-      <w:r>
-        <w:rPr>
-          <w:szCs w:val="23"/>
-          <w:u w:val="single"/>
-        </w:rPr>
-        <w:t>-</w:t>
-      </w:r>
-      <w:proofErr w:type="gramEnd"/>
-      <w:r>
-        <w:rPr>
-          <w:szCs w:val="23"/>
-          <w:u w:val="single"/>
-        </w:rPr>
-        <w:t>&gt;</w:t>
-      </w:r>
-      <w:proofErr w:type="spellStart"/>
-      <w:r>
-        <w:rPr>
-          <w:szCs w:val="23"/>
-          <w:u w:val="single"/>
-        </w:rPr>
-        <w:t>Funcionario</w:t>
-      </w:r>
-      <w:proofErr w:type="spellEnd"/>
-      <w:r>
-        <w:rPr>
-          <w:szCs w:val="23"/>
-        </w:rPr>
-        <w:t xml:space="preserve">, </w:t>
-      </w:r>
-      <w:r>
-        <w:rPr>
-          <w:szCs w:val="23"/>
-          <w:u w:val="single"/>
-        </w:rPr>
-        <w:t>numero-&gt;Piso</w:t>
-      </w:r>
-      <w:r>
-        <w:rPr>
-          <w:szCs w:val="23"/>
-        </w:rPr>
-        <w:t xml:space="preserve">) </w:t>
-      </w:r>
-    </w:p>
-    <w:p>
-      <w:pPr>
-        <w:pStyle w:val="Default"/>
-        <w:spacing w:line="360" w:lineRule="auto"/>
-        <w:rPr>
-          <w:szCs w:val="23"/>
-        </w:rPr>
-      </w:pPr>
-      <w:proofErr w:type="gramStart"/>
-      <w:r>
-        <w:rPr>
-          <w:szCs w:val="23"/>
-        </w:rPr>
-        <w:t>Seccao(</w:t>
-      </w:r>
-      <w:r>
-        <w:rPr>
-          <w:szCs w:val="23"/>
-          <w:u w:val="single"/>
-        </w:rPr>
-        <w:t>idSeccao</w:t>
-      </w:r>
-      <w:proofErr w:type="gramEnd"/>
-      <w:r>
-        <w:rPr>
-          <w:szCs w:val="23"/>
-        </w:rPr>
-        <w:t xml:space="preserve">, nome, numero-&gt;Piso) </w:t>
-      </w:r>
-    </w:p>
-    <w:p>
-      <w:pPr>
-        <w:pStyle w:val="Default"/>
-        <w:spacing w:line="360" w:lineRule="auto"/>
-        <w:rPr>
-          <w:szCs w:val="23"/>
-        </w:rPr>
-      </w:pPr>
-      <w:proofErr w:type="gramStart"/>
-      <w:r>
-        <w:rPr>
-          <w:szCs w:val="23"/>
-        </w:rPr>
-        <w:t>Prateleira(</w:t>
-      </w:r>
-      <w:proofErr w:type="spellStart"/>
-      <w:r>
-        <w:rPr>
-          <w:szCs w:val="23"/>
-        </w:rPr>
-        <w:t>nr</w:t>
-      </w:r>
-      <w:r>
-        <w:rPr>
-          <w:szCs w:val="23"/>
-        </w:rPr>
-        <w:t>Prateleira</w:t>
-      </w:r>
-      <w:proofErr w:type="spellEnd"/>
-      <w:proofErr w:type="gramEnd"/>
-      <w:r>
-        <w:rPr>
-          <w:szCs w:val="23"/>
-        </w:rPr>
-        <w:t xml:space="preserve">, </w:t>
-      </w:r>
-      <w:proofErr w:type="spellStart"/>
-      <w:r>
-        <w:rPr>
-          <w:szCs w:val="23"/>
-        </w:rPr>
-        <w:t>idSeccao</w:t>
-      </w:r>
-      <w:proofErr w:type="spellEnd"/>
-      <w:r>
-        <w:rPr>
-          <w:szCs w:val="23"/>
-        </w:rPr>
-        <w:t>-&gt;</w:t>
-      </w:r>
-      <w:proofErr w:type="spellStart"/>
-      <w:r>
-        <w:rPr>
-          <w:szCs w:val="23"/>
-        </w:rPr>
-        <w:t>Seccao</w:t>
-      </w:r>
-      <w:proofErr w:type="spellEnd"/>
-      <w:r>
-        <w:rPr>
-          <w:szCs w:val="23"/>
-        </w:rPr>
-        <w:t xml:space="preserve">, </w:t>
-      </w:r>
-      <w:proofErr w:type="spellStart"/>
-      <w:r>
-        <w:rPr>
-          <w:szCs w:val="23"/>
-          <w:u w:val="single"/>
-        </w:rPr>
-        <w:t>idItem</w:t>
-      </w:r>
-      <w:proofErr w:type="spellEnd"/>
-      <w:r>
-        <w:rPr>
-          <w:szCs w:val="23"/>
-          <w:u w:val="single"/>
-        </w:rPr>
-        <w:t>-&gt;Item</w:t>
-      </w:r>
-      <w:r>
-        <w:rPr>
-          <w:szCs w:val="23"/>
-        </w:rPr>
-        <w:t xml:space="preserve">); </w:t>
-      </w:r>
-    </w:p>
-    <w:p>
-      <w:pPr>
-        <w:spacing w:line="360" w:lineRule="auto"/>
-        <w:jc w:val="both"/>
-        <w:rPr>
-          <w:sz w:val="24"/>
-        </w:rPr>
-      </w:pPr>
-      <w:proofErr w:type="gramStart"/>
-      <w:r>
-        <w:rPr>
-          <w:sz w:val="24"/>
-          <w:szCs w:val="23"/>
-        </w:rPr>
-        <w:t>Requisicao(</w:t>
-      </w:r>
-      <w:r>
-        <w:rPr>
-          <w:sz w:val="24"/>
-          <w:szCs w:val="23"/>
-          <w:u w:val="single"/>
-        </w:rPr>
-        <w:t>dataInicio</w:t>
-      </w:r>
-      <w:proofErr w:type="gramEnd"/>
-      <w:r>
-        <w:rPr>
-          <w:sz w:val="24"/>
-          <w:szCs w:val="23"/>
-        </w:rPr>
-        <w:t xml:space="preserve">, dataEntrega, </w:t>
-      </w:r>
-      <w:r>
-        <w:rPr>
-          <w:sz w:val="24"/>
-          <w:szCs w:val="23"/>
-          <w:u w:val="single"/>
-        </w:rPr>
-        <w:t>idCliente-&gt;Cliente</w:t>
-      </w:r>
-      <w:r>
-        <w:rPr>
-          <w:sz w:val="24"/>
-          <w:szCs w:val="23"/>
-        </w:rPr>
-        <w:t xml:space="preserve">, </w:t>
-      </w:r>
-      <w:r>
-        <w:rPr>
-          <w:sz w:val="24"/>
-          <w:szCs w:val="23"/>
-          <w:u w:val="single"/>
-        </w:rPr>
-        <w:t>idItem-&gt;Item</w:t>
-      </w:r>
-      <w:r>
-        <w:rPr>
-          <w:sz w:val="24"/>
-          <w:szCs w:val="23"/>
-        </w:rPr>
-        <w:t>);</w:t>
-      </w:r>
-    </w:p>
-    <w:p>
-      <w:pPr>
-        <w:spacing w:line="360" w:lineRule="auto"/>
-        <w:jc w:val="both"/>
-        <w:rPr>
-          <w:sz w:val="24"/>
-        </w:rPr>
-      </w:pPr>
-      <w:r>
-        <w:rPr>
-          <w:sz w:val="24"/>
-        </w:rPr>
-        <w:tab/>
-      </w:r>
-    </w:p>
-    <w:p>
-      <w:pPr>
-        <w:spacing w:line="360" w:lineRule="auto"/>
-        <w:jc w:val="both"/>
-        <w:rPr>
-          <w:sz w:val="24"/>
-        </w:rPr>
-      </w:pPr>
-    </w:p>
-    <w:p>
-      <w:pPr>
-        <w:spacing w:line="360" w:lineRule="auto"/>
-        <w:jc w:val="both"/>
-        <w:rPr>
-          <w:sz w:val="24"/>
-        </w:rPr>
-      </w:pPr>
+          <w:sz w:val="24"/>
+          <w:szCs w:val="24"/>
+        </w:rPr>
+        <w:t>.</w:t>
+      </w:r>
+    </w:p>
+    <w:p>
+      <w:pPr>
+        <w:pStyle w:val="PargrafodaLista"/>
+        <w:numPr>
+          <w:ilvl w:val="0"/>
+          <w:numId w:val="4"/>
+        </w:numPr>
+        <w:spacing w:line="360" w:lineRule="auto"/>
+        <w:rPr>
+          <w:sz w:val="24"/>
+          <w:szCs w:val="24"/>
+          <w:u w:val="single"/>
+        </w:rPr>
+      </w:pPr>
+      <w:r>
+        <w:rPr>
+          <w:sz w:val="24"/>
+          <w:szCs w:val="24"/>
+          <w:u w:val="single"/>
+        </w:rPr>
+        <w:t>Itens p</w:t>
+      </w:r>
+      <w:r>
+        <w:rPr>
+          <w:sz w:val="24"/>
+          <w:szCs w:val="24"/>
+          <w:u w:val="single"/>
+        </w:rPr>
+        <w:t>ara idades menores que 18 anos</w:t>
+      </w:r>
+      <w:r>
+        <w:rPr>
+          <w:sz w:val="24"/>
+          <w:szCs w:val="24"/>
+        </w:rPr>
+        <w:t xml:space="preserve"> – Retorna os itens nos quais o valor da coluna </w:t>
+      </w:r>
+      <w:proofErr w:type="spellStart"/>
+      <w:r>
+        <w:rPr>
+          <w:sz w:val="24"/>
+          <w:szCs w:val="24"/>
+        </w:rPr>
+        <w:t>menorIdade</w:t>
+      </w:r>
+      <w:proofErr w:type="spellEnd"/>
+      <w:r>
+        <w:rPr>
+          <w:sz w:val="24"/>
+          <w:szCs w:val="24"/>
+        </w:rPr>
+        <w:t xml:space="preserve"> da </w:t>
+      </w:r>
+      <w:proofErr w:type="spellStart"/>
+      <w:r>
+        <w:rPr>
+          <w:sz w:val="24"/>
+          <w:szCs w:val="24"/>
+        </w:rPr>
+        <w:t>FaixaEtária</w:t>
+      </w:r>
+      <w:proofErr w:type="spellEnd"/>
+      <w:r>
+        <w:rPr>
+          <w:sz w:val="24"/>
+          <w:szCs w:val="24"/>
+        </w:rPr>
+        <w:t xml:space="preserve"> é menor que 18. </w:t>
+      </w:r>
+    </w:p>
+    <w:p>
+      <w:pPr>
+        <w:pStyle w:val="PargrafodaLista"/>
+        <w:numPr>
+          <w:ilvl w:val="0"/>
+          <w:numId w:val="4"/>
+        </w:numPr>
+        <w:spacing w:line="360" w:lineRule="auto"/>
+        <w:rPr>
+          <w:sz w:val="24"/>
+          <w:szCs w:val="24"/>
+          <w:u w:val="single"/>
+        </w:rPr>
+      </w:pPr>
+      <w:r>
+        <w:rPr>
+          <w:sz w:val="24"/>
+          <w:szCs w:val="24"/>
+          <w:u w:val="single"/>
+        </w:rPr>
+        <w:t>Membros dos Clubes de Leitores</w:t>
+      </w:r>
+      <w:r>
+        <w:rPr>
+          <w:sz w:val="24"/>
+          <w:szCs w:val="24"/>
+        </w:rPr>
+        <w:t xml:space="preserve"> – Tabela com os Clubes de Leitores e os seus respetivos membros</w:t>
+      </w:r>
+      <w:r>
+        <w:rPr>
+          <w:sz w:val="24"/>
+          <w:szCs w:val="24"/>
+        </w:rPr>
+        <w:t>. Ordenada</w:t>
+      </w:r>
+      <w:r>
+        <w:rPr>
+          <w:sz w:val="24"/>
+          <w:szCs w:val="24"/>
+        </w:rPr>
+        <w:t xml:space="preserve"> pelo nome do clube e pelo nome do cliente.</w:t>
+      </w:r>
+    </w:p>
+    <w:p>
+      <w:pPr>
+        <w:pStyle w:val="PargrafodaLista"/>
+        <w:numPr>
+          <w:ilvl w:val="0"/>
+          <w:numId w:val="4"/>
+        </w:numPr>
+        <w:spacing w:line="360" w:lineRule="auto"/>
+        <w:rPr>
+          <w:sz w:val="24"/>
+          <w:szCs w:val="24"/>
+          <w:u w:val="single"/>
+        </w:rPr>
+      </w:pPr>
+      <w:r>
+        <w:rPr>
+          <w:sz w:val="24"/>
+          <w:szCs w:val="24"/>
+        </w:rPr>
+        <w:lastRenderedPageBreak/>
+        <w:t xml:space="preserve"> </w:t>
+      </w:r>
+      <w:r>
+        <w:rPr>
+          <w:sz w:val="24"/>
+          <w:szCs w:val="24"/>
+          <w:u w:val="single"/>
+        </w:rPr>
+        <w:t>Clientes e a sua idade</w:t>
+      </w:r>
+      <w:r>
+        <w:rPr>
+          <w:sz w:val="24"/>
+          <w:szCs w:val="24"/>
+        </w:rPr>
+        <w:t xml:space="preserve"> – Tabela com o nome do cliente e a sua idade.</w:t>
+      </w:r>
+      <w:r>
+        <w:rPr>
+          <w:sz w:val="24"/>
+          <w:szCs w:val="24"/>
+        </w:rPr>
+        <w:t xml:space="preserve"> Ordenada em ordem decrescente pela idade.</w:t>
+      </w:r>
+    </w:p>
+    <w:p>
+      <w:pPr>
+        <w:pStyle w:val="PargrafodaLista"/>
+        <w:numPr>
+          <w:ilvl w:val="0"/>
+          <w:numId w:val="4"/>
+        </w:numPr>
+        <w:spacing w:line="360" w:lineRule="auto"/>
+        <w:rPr>
+          <w:sz w:val="24"/>
+          <w:szCs w:val="24"/>
+          <w:u w:val="single"/>
+        </w:rPr>
+      </w:pPr>
+      <w:r>
+        <w:rPr>
+          <w:sz w:val="24"/>
+          <w:szCs w:val="24"/>
+          <w:u w:val="single"/>
+        </w:rPr>
+        <w:t>Autores e os seus respetivos livros na biblioteca</w:t>
+      </w:r>
+      <w:r>
+        <w:rPr>
+          <w:sz w:val="24"/>
+          <w:szCs w:val="24"/>
+        </w:rPr>
+        <w:t xml:space="preserve"> – Tabela </w:t>
+      </w:r>
+      <w:r>
+        <w:rPr>
+          <w:sz w:val="24"/>
+          <w:szCs w:val="24"/>
+        </w:rPr>
+        <w:t>com o nome do autor, nome do livro, e a sua respetiva informação, tal como ano de publicação, ISBN, edição e o nome da editora. Ordenada pelo nome do autor e pelo ano da publicação</w:t>
+      </w:r>
+      <w:bookmarkStart w:id="0" w:name="_GoBack"/>
+      <w:bookmarkEnd w:id="0"/>
     </w:p>
     <w:p>
       <w:pPr>
         <w:spacing w:line="360" w:lineRule="auto"/>
         <w:ind w:firstLine="720"/>
         <w:jc w:val="both"/>
-      </w:pPr>
-      <w:r>
         <w:rPr>
           <w:b/>
           <w:sz w:val="36"/>
         </w:rPr>
+      </w:pPr>
+    </w:p>
+    <w:p>
+      <w:pPr>
+        <w:spacing w:line="360" w:lineRule="auto"/>
+        <w:ind w:firstLine="720"/>
+        <w:jc w:val="both"/>
+        <w:rPr>
+          <w:b/>
+          <w:sz w:val="36"/>
+        </w:rPr>
+      </w:pPr>
+    </w:p>
+    <w:p>
+      <w:pPr>
+        <w:pStyle w:val="SemEspaamento"/>
+      </w:pPr>
+    </w:p>
+    <w:p>
+      <w:pPr>
+        <w:spacing w:line="360" w:lineRule="auto"/>
+        <w:jc w:val="both"/>
+        <w:rPr>
+          <w:sz w:val="24"/>
+        </w:rPr>
+      </w:pPr>
+    </w:p>
+    <w:p>
+      <w:pPr>
+        <w:spacing w:line="360" w:lineRule="auto"/>
+        <w:jc w:val="both"/>
+        <w:rPr>
+          <w:sz w:val="24"/>
+        </w:rPr>
+      </w:pPr>
+    </w:p>
+    <w:p>
+      <w:pPr>
+        <w:rPr>
+          <w:b/>
+          <w:sz w:val="36"/>
+        </w:rPr>
+      </w:pPr>
+      <w:r>
+        <w:rPr>
+          <w:b/>
+          <w:sz w:val="36"/>
+        </w:rPr>
+        <w:br w:type="page"/>
+      </w:r>
+    </w:p>
+    <w:p>
+      <w:pPr>
+        <w:spacing w:line="360" w:lineRule="auto"/>
+        <w:ind w:firstLine="720"/>
+        <w:jc w:val="both"/>
+      </w:pPr>
+      <w:r>
+        <w:rPr>
+          <w:b/>
+          <w:sz w:val="36"/>
+        </w:rPr>
+        <w:lastRenderedPageBreak/>
         <w:t>Conclusão</w:t>
       </w:r>
     </w:p>
@@ -2490,6 +3064,119 @@
 <file path=word/numbering.xml><?xml version="1.0" encoding="utf-8"?>
 <w:numbering xmlns:wpc="http://schemas.microsoft.com/office/word/2010/wordprocessingCanvas" xmlns:mc="http://schemas.openxmlformats.org/markup-compatibility/2006" xmlns:o="urn:schemas-microsoft-com:office:office" xmlns:r="http://schemas.openxmlformats.org/officeDocument/2006/relationships" xmlns:m="http://schemas.openxmlformats.org/officeDocument/2006/math" xmlns:v="urn:schemas-microsoft-com:vml" xmlns:wp14="http://schemas.microsoft.com/office/word/2010/wordprocessingDrawing" xmlns:wp="http://schemas.openxmlformats.org/drawingml/2006/wordprocessingDrawing" xmlns:w10="urn:schemas-microsoft-com:office:word" xmlns:w="http://schemas.openxmlformats.org/wordprocessingml/2006/main" xmlns:w14="http://schemas.microsoft.com/office/word/2010/wordml" xmlns:w15="http://schemas.microsoft.com/office/word/2012/wordml" xmlns:wpg="http://schemas.microsoft.com/office/word/2010/wordprocessingGroup" xmlns:wpi="http://schemas.microsoft.com/office/word/2010/wordprocessingInk" xmlns:wne="http://schemas.microsoft.com/office/word/2006/wordml" xmlns:wps="http://schemas.microsoft.com/office/word/2010/wordprocessingShape" mc:Ignorable="w14 w15 wp14">
   <w:abstractNum w:abstractNumId="0" w15:restartNumberingAfterBreak="0">
+    <w:nsid w:val="124F166C"/>
+    <w:multiLevelType w:val="hybridMultilevel"/>
+    <w:tmpl w:val="AE823B34"/>
+    <w:lvl w:ilvl="0" w:tplc="08160001">
+      <w:start w:val="1"/>
+      <w:numFmt w:val="bullet"/>
+      <w:lvlText w:val=""/>
+      <w:lvlJc w:val="left"/>
+      <w:pPr>
+        <w:ind w:left="720" w:hanging="360"/>
+      </w:pPr>
+      <w:rPr>
+        <w:rFonts w:ascii="Symbol" w:hAnsi="Symbol" w:hint="default"/>
+      </w:rPr>
+    </w:lvl>
+    <w:lvl w:ilvl="1" w:tplc="08160003" w:tentative="1">
+      <w:start w:val="1"/>
+      <w:numFmt w:val="bullet"/>
+      <w:lvlText w:val="o"/>
+      <w:lvlJc w:val="left"/>
+      <w:pPr>
+        <w:ind w:left="1440" w:hanging="360"/>
+      </w:pPr>
+      <w:rPr>
+        <w:rFonts w:ascii="Courier New" w:hAnsi="Courier New" w:cs="Courier New" w:hint="default"/>
+      </w:rPr>
+    </w:lvl>
+    <w:lvl w:ilvl="2" w:tplc="08160005" w:tentative="1">
+      <w:start w:val="1"/>
+      <w:numFmt w:val="bullet"/>
+      <w:lvlText w:val=""/>
+      <w:lvlJc w:val="left"/>
+      <w:pPr>
+        <w:ind w:left="2160" w:hanging="360"/>
+      </w:pPr>
+      <w:rPr>
+        <w:rFonts w:ascii="Wingdings" w:hAnsi="Wingdings" w:hint="default"/>
+      </w:rPr>
+    </w:lvl>
+    <w:lvl w:ilvl="3" w:tplc="08160001" w:tentative="1">
+      <w:start w:val="1"/>
+      <w:numFmt w:val="bullet"/>
+      <w:lvlText w:val=""/>
+      <w:lvlJc w:val="left"/>
+      <w:pPr>
+        <w:ind w:left="2880" w:hanging="360"/>
+      </w:pPr>
+      <w:rPr>
+        <w:rFonts w:ascii="Symbol" w:hAnsi="Symbol" w:hint="default"/>
+      </w:rPr>
+    </w:lvl>
+    <w:lvl w:ilvl="4" w:tplc="08160003" w:tentative="1">
+      <w:start w:val="1"/>
+      <w:numFmt w:val="bullet"/>
+      <w:lvlText w:val="o"/>
+      <w:lvlJc w:val="left"/>
+      <w:pPr>
+        <w:ind w:left="3600" w:hanging="360"/>
+      </w:pPr>
+      <w:rPr>
+        <w:rFonts w:ascii="Courier New" w:hAnsi="Courier New" w:cs="Courier New" w:hint="default"/>
+      </w:rPr>
+    </w:lvl>
+    <w:lvl w:ilvl="5" w:tplc="08160005" w:tentative="1">
+      <w:start w:val="1"/>
+      <w:numFmt w:val="bullet"/>
+      <w:lvlText w:val=""/>
+      <w:lvlJc w:val="left"/>
+      <w:pPr>
+        <w:ind w:left="4320" w:hanging="360"/>
+      </w:pPr>
+      <w:rPr>
+        <w:rFonts w:ascii="Wingdings" w:hAnsi="Wingdings" w:hint="default"/>
+      </w:rPr>
+    </w:lvl>
+    <w:lvl w:ilvl="6" w:tplc="08160001" w:tentative="1">
+      <w:start w:val="1"/>
+      <w:numFmt w:val="bullet"/>
+      <w:lvlText w:val=""/>
+      <w:lvlJc w:val="left"/>
+      <w:pPr>
+        <w:ind w:left="5040" w:hanging="360"/>
+      </w:pPr>
+      <w:rPr>
+        <w:rFonts w:ascii="Symbol" w:hAnsi="Symbol" w:hint="default"/>
+      </w:rPr>
+    </w:lvl>
+    <w:lvl w:ilvl="7" w:tplc="08160003" w:tentative="1">
+      <w:start w:val="1"/>
+      <w:numFmt w:val="bullet"/>
+      <w:lvlText w:val="o"/>
+      <w:lvlJc w:val="left"/>
+      <w:pPr>
+        <w:ind w:left="5760" w:hanging="360"/>
+      </w:pPr>
+      <w:rPr>
+        <w:rFonts w:ascii="Courier New" w:hAnsi="Courier New" w:cs="Courier New" w:hint="default"/>
+      </w:rPr>
+    </w:lvl>
+    <w:lvl w:ilvl="8" w:tplc="08160005" w:tentative="1">
+      <w:start w:val="1"/>
+      <w:numFmt w:val="bullet"/>
+      <w:lvlText w:val=""/>
+      <w:lvlJc w:val="left"/>
+      <w:pPr>
+        <w:ind w:left="6480" w:hanging="360"/>
+      </w:pPr>
+      <w:rPr>
+        <w:rFonts w:ascii="Wingdings" w:hAnsi="Wingdings" w:hint="default"/>
+      </w:rPr>
+    </w:lvl>
+  </w:abstractNum>
+  <w:abstractNum w:abstractNumId="1" w15:restartNumberingAfterBreak="0">
     <w:nsid w:val="14070E8E"/>
     <w:multiLevelType w:val="multilevel"/>
     <w:tmpl w:val="30C440DE"/>
@@ -2602,8 +3289,189 @@
       </w:rPr>
     </w:lvl>
   </w:abstractNum>
+  <w:abstractNum w:abstractNumId="2" w15:restartNumberingAfterBreak="0">
+    <w:nsid w:val="529E434E"/>
+    <w:multiLevelType w:val="hybridMultilevel"/>
+    <w:tmpl w:val="7E82AA64"/>
+    <w:lvl w:ilvl="0" w:tplc="0816000F">
+      <w:start w:val="1"/>
+      <w:numFmt w:val="decimal"/>
+      <w:lvlText w:val="%1."/>
+      <w:lvlJc w:val="left"/>
+      <w:pPr>
+        <w:ind w:left="720" w:hanging="360"/>
+      </w:pPr>
+    </w:lvl>
+    <w:lvl w:ilvl="1" w:tplc="08160019" w:tentative="1">
+      <w:start w:val="1"/>
+      <w:numFmt w:val="lowerLetter"/>
+      <w:lvlText w:val="%2."/>
+      <w:lvlJc w:val="left"/>
+      <w:pPr>
+        <w:ind w:left="1440" w:hanging="360"/>
+      </w:pPr>
+    </w:lvl>
+    <w:lvl w:ilvl="2" w:tplc="0816001B" w:tentative="1">
+      <w:start w:val="1"/>
+      <w:numFmt w:val="lowerRoman"/>
+      <w:lvlText w:val="%3."/>
+      <w:lvlJc w:val="right"/>
+      <w:pPr>
+        <w:ind w:left="2160" w:hanging="180"/>
+      </w:pPr>
+    </w:lvl>
+    <w:lvl w:ilvl="3" w:tplc="0816000F" w:tentative="1">
+      <w:start w:val="1"/>
+      <w:numFmt w:val="decimal"/>
+      <w:lvlText w:val="%4."/>
+      <w:lvlJc w:val="left"/>
+      <w:pPr>
+        <w:ind w:left="2880" w:hanging="360"/>
+      </w:pPr>
+    </w:lvl>
+    <w:lvl w:ilvl="4" w:tplc="08160019" w:tentative="1">
+      <w:start w:val="1"/>
+      <w:numFmt w:val="lowerLetter"/>
+      <w:lvlText w:val="%5."/>
+      <w:lvlJc w:val="left"/>
+      <w:pPr>
+        <w:ind w:left="3600" w:hanging="360"/>
+      </w:pPr>
+    </w:lvl>
+    <w:lvl w:ilvl="5" w:tplc="0816001B" w:tentative="1">
+      <w:start w:val="1"/>
+      <w:numFmt w:val="lowerRoman"/>
+      <w:lvlText w:val="%6."/>
+      <w:lvlJc w:val="right"/>
+      <w:pPr>
+        <w:ind w:left="4320" w:hanging="180"/>
+      </w:pPr>
+    </w:lvl>
+    <w:lvl w:ilvl="6" w:tplc="0816000F" w:tentative="1">
+      <w:start w:val="1"/>
+      <w:numFmt w:val="decimal"/>
+      <w:lvlText w:val="%7."/>
+      <w:lvlJc w:val="left"/>
+      <w:pPr>
+        <w:ind w:left="5040" w:hanging="360"/>
+      </w:pPr>
+    </w:lvl>
+    <w:lvl w:ilvl="7" w:tplc="08160019" w:tentative="1">
+      <w:start w:val="1"/>
+      <w:numFmt w:val="lowerLetter"/>
+      <w:lvlText w:val="%8."/>
+      <w:lvlJc w:val="left"/>
+      <w:pPr>
+        <w:ind w:left="5760" w:hanging="360"/>
+      </w:pPr>
+    </w:lvl>
+    <w:lvl w:ilvl="8" w:tplc="0816001B" w:tentative="1">
+      <w:start w:val="1"/>
+      <w:numFmt w:val="lowerRoman"/>
+      <w:lvlText w:val="%9."/>
+      <w:lvlJc w:val="right"/>
+      <w:pPr>
+        <w:ind w:left="6480" w:hanging="180"/>
+      </w:pPr>
+    </w:lvl>
+  </w:abstractNum>
+  <w:abstractNum w:abstractNumId="3" w15:restartNumberingAfterBreak="0">
+    <w:nsid w:val="6BAE4E1C"/>
+    <w:multiLevelType w:val="hybridMultilevel"/>
+    <w:tmpl w:val="9AFE9EFC"/>
+    <w:lvl w:ilvl="0" w:tplc="0816000F">
+      <w:start w:val="1"/>
+      <w:numFmt w:val="decimal"/>
+      <w:lvlText w:val="%1."/>
+      <w:lvlJc w:val="left"/>
+      <w:pPr>
+        <w:ind w:left="1440" w:hanging="360"/>
+      </w:pPr>
+    </w:lvl>
+    <w:lvl w:ilvl="1" w:tplc="08160019" w:tentative="1">
+      <w:start w:val="1"/>
+      <w:numFmt w:val="lowerLetter"/>
+      <w:lvlText w:val="%2."/>
+      <w:lvlJc w:val="left"/>
+      <w:pPr>
+        <w:ind w:left="2160" w:hanging="360"/>
+      </w:pPr>
+    </w:lvl>
+    <w:lvl w:ilvl="2" w:tplc="0816001B" w:tentative="1">
+      <w:start w:val="1"/>
+      <w:numFmt w:val="lowerRoman"/>
+      <w:lvlText w:val="%3."/>
+      <w:lvlJc w:val="right"/>
+      <w:pPr>
+        <w:ind w:left="2880" w:hanging="180"/>
+      </w:pPr>
+    </w:lvl>
+    <w:lvl w:ilvl="3" w:tplc="0816000F" w:tentative="1">
+      <w:start w:val="1"/>
+      <w:numFmt w:val="decimal"/>
+      <w:lvlText w:val="%4."/>
+      <w:lvlJc w:val="left"/>
+      <w:pPr>
+        <w:ind w:left="3600" w:hanging="360"/>
+      </w:pPr>
+    </w:lvl>
+    <w:lvl w:ilvl="4" w:tplc="08160019" w:tentative="1">
+      <w:start w:val="1"/>
+      <w:numFmt w:val="lowerLetter"/>
+      <w:lvlText w:val="%5."/>
+      <w:lvlJc w:val="left"/>
+      <w:pPr>
+        <w:ind w:left="4320" w:hanging="360"/>
+      </w:pPr>
+    </w:lvl>
+    <w:lvl w:ilvl="5" w:tplc="0816001B" w:tentative="1">
+      <w:start w:val="1"/>
+      <w:numFmt w:val="lowerRoman"/>
+      <w:lvlText w:val="%6."/>
+      <w:lvlJc w:val="right"/>
+      <w:pPr>
+        <w:ind w:left="5040" w:hanging="180"/>
+      </w:pPr>
+    </w:lvl>
+    <w:lvl w:ilvl="6" w:tplc="0816000F" w:tentative="1">
+      <w:start w:val="1"/>
+      <w:numFmt w:val="decimal"/>
+      <w:lvlText w:val="%7."/>
+      <w:lvlJc w:val="left"/>
+      <w:pPr>
+        <w:ind w:left="5760" w:hanging="360"/>
+      </w:pPr>
+    </w:lvl>
+    <w:lvl w:ilvl="7" w:tplc="08160019" w:tentative="1">
+      <w:start w:val="1"/>
+      <w:numFmt w:val="lowerLetter"/>
+      <w:lvlText w:val="%8."/>
+      <w:lvlJc w:val="left"/>
+      <w:pPr>
+        <w:ind w:left="6480" w:hanging="360"/>
+      </w:pPr>
+    </w:lvl>
+    <w:lvl w:ilvl="8" w:tplc="0816001B" w:tentative="1">
+      <w:start w:val="1"/>
+      <w:numFmt w:val="lowerRoman"/>
+      <w:lvlText w:val="%9."/>
+      <w:lvlJc w:val="right"/>
+      <w:pPr>
+        <w:ind w:left="7200" w:hanging="180"/>
+      </w:pPr>
+    </w:lvl>
+  </w:abstractNum>
   <w:num w:numId="1">
+    <w:abstractNumId w:val="1"/>
+  </w:num>
+  <w:num w:numId="2">
     <w:abstractNumId w:val="0"/>
+  </w:num>
+  <w:num w:numId="3">
+    <w:abstractNumId w:val="3"/>
+  </w:num>
+  <w:num w:numId="4">
+    <w:abstractNumId w:val="2"/>
   </w:num>
 </w:numbering>
 </file>
@@ -3174,6 +4042,31 @@
       <w:szCs w:val="24"/>
     </w:rPr>
   </w:style>
+  <w:style w:type="paragraph" w:styleId="SemEspaamento">
+    <w:name w:val="No Spacing"/>
+    <w:uiPriority w:val="1"/>
+    <w:qFormat/>
+    <w:rsid w:val="008C2117"/>
+    <w:pPr>
+      <w:spacing w:line="240" w:lineRule="auto"/>
+    </w:pPr>
+  </w:style>
+  <w:style w:type="character" w:customStyle="1" w:styleId="apple-converted-space">
+    <w:name w:val="apple-converted-space"/>
+    <w:basedOn w:val="Tipodeletrapredefinidodopargrafo"/>
+    <w:rsid w:val="00811800"/>
+  </w:style>
+  <w:style w:type="paragraph" w:styleId="PargrafodaLista">
+    <w:name w:val="List Paragraph"/>
+    <w:basedOn w:val="Normal"/>
+    <w:uiPriority w:val="34"/>
+    <w:qFormat/>
+    <w:rsid w:val="00811800"/>
+    <w:pPr>
+      <w:ind w:left="720"/>
+      <w:contextualSpacing/>
+    </w:pPr>
+  </w:style>
 </w:styles>
 </file>
 

</xml_diff>

<commit_message>
Commit Final. Projecto Terminado
</commit_message>
<xml_diff>
--- a/BDADRelatorio.docx
+++ b/BDADRelatorio.docx
@@ -2377,31 +2377,54 @@
           <w:szCs w:val="23"/>
         </w:rPr>
       </w:pPr>
-      <w:r>
-        <w:rPr>
-          <w:sz w:val="24"/>
-          <w:szCs w:val="23"/>
-        </w:rPr>
-        <w:br w:type="page"/>
-      </w:r>
+    </w:p>
+    <w:p>
+      <w:pPr>
+        <w:rPr>
+          <w:sz w:val="24"/>
+          <w:szCs w:val="23"/>
+        </w:rPr>
+      </w:pPr>
+    </w:p>
+    <w:p>
+      <w:pPr>
+        <w:rPr>
+          <w:sz w:val="24"/>
+          <w:szCs w:val="23"/>
+        </w:rPr>
+      </w:pPr>
+    </w:p>
+    <w:p>
+      <w:pPr>
+        <w:rPr>
+          <w:sz w:val="24"/>
+          <w:szCs w:val="23"/>
+        </w:rPr>
+      </w:pPr>
     </w:p>
     <w:p>
       <w:pPr>
         <w:ind w:left="720"/>
+        <w:rPr>
+          <w:sz w:val="24"/>
+          <w:szCs w:val="23"/>
+        </w:rPr>
+      </w:pPr>
+      <w:r>
         <w:rPr>
           <w:b/>
           <w:sz w:val="36"/>
           <w:szCs w:val="36"/>
         </w:rPr>
-      </w:pPr>
+        <w:t>Instruções LMD-SQL</w:t>
+      </w:r>
       <w:r>
         <w:rPr>
           <w:b/>
           <w:sz w:val="36"/>
           <w:szCs w:val="36"/>
         </w:rPr>
-        <w:lastRenderedPageBreak/>
-        <w:t>Instruções LMD-SQL</w:t>
+        <w:t xml:space="preserve"> para consulta da Base de Dados</w:t>
       </w:r>
     </w:p>
     <w:p>
@@ -2664,6 +2687,7 @@
           <w:szCs w:val="24"/>
           <w:u w:val="single"/>
         </w:rPr>
+        <w:lastRenderedPageBreak/>
         <w:t>Secções ordenadas por piso e com o respetivo funcionário</w:t>
       </w:r>
       <w:r>
@@ -2892,7 +2916,6 @@
           <w:sz w:val="24"/>
           <w:szCs w:val="24"/>
         </w:rPr>
-        <w:lastRenderedPageBreak/>
         <w:t xml:space="preserve"> </w:t>
       </w:r>
       <w:r>
@@ -2954,8 +2977,6 @@
         </w:rPr>
         <w:t>com o nome do autor, nome do livro, e a sua respetiva informação, tal como ano de publicação, ISBN, edição e o nome da editora. Ordenada pelo nome do autor e pelo ano da publicação</w:t>
       </w:r>
-      <w:bookmarkStart w:id="0" w:name="_GoBack"/>
-      <w:bookmarkEnd w:id="0"/>
     </w:p>
     <w:p>
       <w:pPr>
@@ -3035,21 +3056,102 @@
     <w:p>
       <w:pPr>
         <w:spacing w:line="360" w:lineRule="auto"/>
+        <w:ind w:firstLine="720"/>
         <w:jc w:val="both"/>
       </w:pPr>
-      <w:r>
-        <w:rPr>
-          <w:b/>
-          <w:sz w:val="36"/>
+    </w:p>
+    <w:p>
+      <w:pPr>
+        <w:spacing w:line="360" w:lineRule="auto"/>
+        <w:jc w:val="both"/>
+      </w:pPr>
+      <w:r>
+        <w:rPr>
+          <w:sz w:val="24"/>
         </w:rPr>
         <w:tab/>
       </w:r>
-      <w:r>
-        <w:rPr>
-          <w:sz w:val="24"/>
-        </w:rPr>
-        <w:t>Com isto, apresentaremos, de forma completa, um sistema de gestão de uma biblioteca que se aproxime o mais possível da realidade, capaz de gerir de forma simples e eficiente todo o seu funcionamento e dinâmica.</w:t>
-      </w:r>
+      <w:bookmarkStart w:id="0" w:name="_GoBack"/>
+      <w:r>
+        <w:rPr>
+          <w:sz w:val="24"/>
+        </w:rPr>
+        <w:t xml:space="preserve">Ao longo do trabalho, tivemos dificuldade no início, ao fazer a estruturação das </w:t>
+      </w:r>
+      <w:r>
+        <w:t>i</w:t>
+      </w:r>
+      <w:r>
+        <w:t>nstruções de LDD-SQL</w:t>
+      </w:r>
+      <w:r>
+        <w:t xml:space="preserve"> para a criação da Base de Dados. Achamos que foi muito cedo e na altura ainda estávamos a começar a aprender a trabalhar com as instruções de LDD e LMD. Não tínhamos ideia de quais seriam as vantagens das diferentes abordagens que poderíamos tomar e também qual a maneira correta de abordar os problemas em base de dados. Tivemos muita mais facilidade em perceber quais os erros da nossa abordagem e como melhorar a nossa base de dados ao fazer a terceira iteração do projeto pois já percebíamos mais e também já tínhamos mais experiência, principalmente no uso de instruções de LMD.</w:t>
+      </w:r>
+    </w:p>
+    <w:p>
+      <w:pPr>
+        <w:spacing w:line="360" w:lineRule="auto"/>
+        <w:jc w:val="both"/>
+      </w:pPr>
+      <w:r>
+        <w:tab/>
+        <w:t xml:space="preserve">Também tivemos alguma dificuldade em encontrar </w:t>
+      </w:r>
+      <w:proofErr w:type="spellStart"/>
+      <w:r>
+        <w:t>Triggers</w:t>
+      </w:r>
+      <w:proofErr w:type="spellEnd"/>
+      <w:r>
+        <w:t xml:space="preserve"> que fossem uteis e pertinentes com o nosso trabalho, mas que ta</w:t>
+      </w:r>
+      <w:r>
+        <w:t>mbém fossem diferentes entre si e não tão semelhantes.</w:t>
+      </w:r>
+    </w:p>
+    <w:p>
+      <w:pPr>
+        <w:spacing w:line="360" w:lineRule="auto"/>
+        <w:ind w:firstLine="720"/>
+        <w:jc w:val="both"/>
+      </w:pPr>
+      <w:r>
+        <w:rPr>
+          <w:sz w:val="24"/>
+        </w:rPr>
+        <w:t>Contudo, no final do</w:t>
+      </w:r>
+      <w:r>
+        <w:rPr>
+          <w:sz w:val="24"/>
+        </w:rPr>
+        <w:t xml:space="preserve"> projeto</w:t>
+      </w:r>
+      <w:r>
+        <w:rPr>
+          <w:sz w:val="24"/>
+        </w:rPr>
+        <w:t>, achamos que</w:t>
+      </w:r>
+      <w:r>
+        <w:rPr>
+          <w:sz w:val="24"/>
+        </w:rPr>
+        <w:t xml:space="preserve"> conseguimos aplicar aquela que consideramos que seria</w:t>
+      </w:r>
+      <w:r>
+        <w:rPr>
+          <w:sz w:val="24"/>
+        </w:rPr>
+        <w:t xml:space="preserve"> uma boa</w:t>
+      </w:r>
+      <w:r>
+        <w:rPr>
+          <w:sz w:val="24"/>
+        </w:rPr>
+        <w:t xml:space="preserve"> estrutura de uma base de dados de uma Biblioteca. Apresenta-se simples e desempenha todas as funções básicas de uma Biblioteca, permitindo gerir as interações entre o cliente e as requisições de itens da biblioteca, como também disponibilizando informação complementar, tal como autores, realizadores, atores e editoras. Permite ainda a organização da logística necessária para o funcionamento da Biblioteca, onde se incluem os funcionários, a sua distribuição e a localização dos diversos itens na Biblioteca.</w:t>
+      </w:r>
+      <w:bookmarkEnd w:id="0"/>
     </w:p>
     <w:sectPr>
       <w:pgSz w:w="12240" w:h="15840"/>

</xml_diff>